<commit_message>
extended documentation, added pictures
</commit_message>
<xml_diff>
--- a/doc/GAWclock manual.docx
+++ b/doc/GAWclock manual.docx
@@ -5,16 +5,208 @@
     <w:p>
       <w:pPr>
         <w:pStyle w:val="Kop1"/>
+      </w:pPr>
+    </w:p>
+    <w:p>
+      <w:r>
+        <w:rPr>
+          <w:noProof/>
+        </w:rPr>
+        <w:drawing>
+          <wp:inline distT="0" distB="0" distL="0" distR="0" wp14:anchorId="4C9BBB17" wp14:editId="44C5E909">
+            <wp:extent cx="4330700" cy="3243580"/>
+            <wp:effectExtent l="0" t="0" r="0" b="0"/>
+            <wp:docPr id="626978618" name="Afbeelding 4"/>
+            <wp:cNvGraphicFramePr>
+              <a:graphicFrameLocks xmlns:a="http://schemas.openxmlformats.org/drawingml/2006/main" noChangeAspect="1"/>
+            </wp:cNvGraphicFramePr>
+            <a:graphic xmlns:a="http://schemas.openxmlformats.org/drawingml/2006/main">
+              <a:graphicData uri="http://schemas.openxmlformats.org/drawingml/2006/picture">
+                <pic:pic xmlns:pic="http://schemas.openxmlformats.org/drawingml/2006/picture">
+                  <pic:nvPicPr>
+                    <pic:cNvPr id="0" name="Picture 4"/>
+                    <pic:cNvPicPr>
+                      <a:picLocks noChangeAspect="1" noChangeArrowheads="1"/>
+                    </pic:cNvPicPr>
+                  </pic:nvPicPr>
+                  <pic:blipFill>
+                    <a:blip r:embed="rId5" cstate="print">
+                      <a:extLst>
+                        <a:ext uri="{28A0092B-C50C-407E-A947-70E740481C1C}">
+                          <a14:useLocalDpi xmlns:a14="http://schemas.microsoft.com/office/drawing/2010/main" val="0"/>
+                        </a:ext>
+                      </a:extLst>
+                    </a:blip>
+                    <a:srcRect/>
+                    <a:stretch>
+                      <a:fillRect/>
+                    </a:stretch>
+                  </pic:blipFill>
+                  <pic:spPr bwMode="auto">
+                    <a:xfrm>
+                      <a:off x="0" y="0"/>
+                      <a:ext cx="4330700" cy="3243580"/>
+                    </a:xfrm>
+                    <a:prstGeom prst="rect">
+                      <a:avLst/>
+                    </a:prstGeom>
+                    <a:noFill/>
+                    <a:ln>
+                      <a:noFill/>
+                    </a:ln>
+                  </pic:spPr>
+                </pic:pic>
+              </a:graphicData>
+            </a:graphic>
+          </wp:inline>
+        </w:drawing>
+      </w:r>
+    </w:p>
+    <w:p>
+      <w:pPr>
+        <w:pStyle w:val="Kop1"/>
+        <w:jc w:val="center"/>
+        <w:rPr>
+          <w:lang w:val="en-GB"/>
+        </w:rPr>
+      </w:pPr>
+      <w:r>
+        <w:rPr>
+          <w:lang w:val="en-GB"/>
+        </w:rPr>
+        <w:br w:type="column"/>
+      </w:r>
+      <w:r>
+        <w:rPr>
+          <w:lang w:val="en-GB"/>
+        </w:rPr>
+        <w:t>GAWclock</w:t>
+      </w:r>
+    </w:p>
+    <w:p>
+      <w:pPr>
+        <w:rPr>
+          <w:lang w:val="en-GB"/>
+        </w:rPr>
+      </w:pPr>
+    </w:p>
+    <w:p>
+      <w:r>
+        <w:rPr>
+          <w:noProof/>
+        </w:rPr>
+        <w:drawing>
+          <wp:inline distT="0" distB="0" distL="0" distR="0" wp14:anchorId="0865BC8E" wp14:editId="41FF57B2">
+            <wp:extent cx="4330700" cy="3243580"/>
+            <wp:effectExtent l="0" t="0" r="0" b="0"/>
+            <wp:docPr id="277220482" name="Afbeelding 1" descr="Afbeelding met klok, vloer, overdekt, tekst&#10;&#10;Automatisch gegenereerde beschrijving"/>
+            <wp:cNvGraphicFramePr>
+              <a:graphicFrameLocks xmlns:a="http://schemas.openxmlformats.org/drawingml/2006/main" noChangeAspect="1"/>
+            </wp:cNvGraphicFramePr>
+            <a:graphic xmlns:a="http://schemas.openxmlformats.org/drawingml/2006/main">
+              <a:graphicData uri="http://schemas.openxmlformats.org/drawingml/2006/picture">
+                <pic:pic xmlns:pic="http://schemas.openxmlformats.org/drawingml/2006/picture">
+                  <pic:nvPicPr>
+                    <pic:cNvPr id="277220482" name="Afbeelding 1" descr="Afbeelding met klok, vloer, overdekt, tekst&#10;&#10;Automatisch gegenereerde beschrijving"/>
+                    <pic:cNvPicPr>
+                      <a:picLocks noChangeAspect="1" noChangeArrowheads="1"/>
+                    </pic:cNvPicPr>
+                  </pic:nvPicPr>
+                  <pic:blipFill>
+                    <a:blip r:embed="rId6" cstate="print">
+                      <a:extLst>
+                        <a:ext uri="{28A0092B-C50C-407E-A947-70E740481C1C}">
+                          <a14:useLocalDpi xmlns:a14="http://schemas.microsoft.com/office/drawing/2010/main" val="0"/>
+                        </a:ext>
+                      </a:extLst>
+                    </a:blip>
+                    <a:srcRect/>
+                    <a:stretch>
+                      <a:fillRect/>
+                    </a:stretch>
+                  </pic:blipFill>
+                  <pic:spPr bwMode="auto">
+                    <a:xfrm>
+                      <a:off x="0" y="0"/>
+                      <a:ext cx="4330700" cy="3243580"/>
+                    </a:xfrm>
+                    <a:prstGeom prst="rect">
+                      <a:avLst/>
+                    </a:prstGeom>
+                    <a:noFill/>
+                    <a:ln>
+                      <a:noFill/>
+                    </a:ln>
+                  </pic:spPr>
+                </pic:pic>
+              </a:graphicData>
+            </a:graphic>
+          </wp:inline>
+        </w:drawing>
+      </w:r>
+    </w:p>
+    <w:p/>
+    <w:p/>
+    <w:p/>
+    <w:p/>
+    <w:p>
+      <w:pPr>
+        <w:jc w:val="right"/>
+      </w:pPr>
+      <w:r>
+        <w:t>GAWclock</w:t>
+      </w:r>
+    </w:p>
+    <w:p>
+      <w:pPr>
+        <w:jc w:val="right"/>
+        <w:rPr>
+          <w:lang w:val="en-GB"/>
+        </w:rPr>
+      </w:pPr>
+      <w:r>
+        <w:rPr>
+          <w:lang w:val="en-GB"/>
+        </w:rPr>
+        <w:t>J</w:t>
+      </w:r>
+      <w:r>
+        <w:rPr>
+          <w:lang w:val="en-GB"/>
+        </w:rPr>
+        <w:t>uly 2023</w:t>
+      </w:r>
+      <w:r>
+        <w:rPr>
+          <w:lang w:val="en-GB"/>
+        </w:rPr>
+        <w:t>,</w:t>
+      </w:r>
+      <w:r>
+        <w:rPr>
+          <w:lang w:val="en-GB"/>
+        </w:rPr>
+        <w:t xml:space="preserve"> Ulrum, Netherlands</w:t>
+      </w:r>
+    </w:p>
+    <w:p>
+      <w:pPr>
+        <w:pStyle w:val="Kop1"/>
         <w:ind w:right="3402"/>
       </w:pPr>
       <w:r>
-        <w:t xml:space="preserve">Handleiding </w:t>
-      </w:r>
-      <w:proofErr w:type="spellStart"/>
-      <w:r>
+        <w:rPr>
+          <w:lang w:val="en-GB"/>
+        </w:rPr>
+        <w:br w:type="column"/>
+      </w:r>
+      <w:r>
+        <w:lastRenderedPageBreak/>
         <w:t>GAWclock</w:t>
       </w:r>
-      <w:proofErr w:type="spellEnd"/>
+      <w:r>
+        <w:t xml:space="preserve"> Handleiding</w:t>
+      </w:r>
     </w:p>
     <w:p>
       <w:pPr>
@@ -30,15 +222,7 @@
         <w:ind w:right="56"/>
       </w:pPr>
       <w:r>
-        <w:t xml:space="preserve">Dit klokje is een elektronische klok met een RTC (Real Time </w:t>
-      </w:r>
-      <w:proofErr w:type="spellStart"/>
-      <w:r>
-        <w:t>Clock</w:t>
-      </w:r>
-      <w:proofErr w:type="spellEnd"/>
-      <w:r>
-        <w:t>) voorziening met een CR2032 batterij. Deze houdt de tijd vast ook als de stroom uitvalt. Het geeft de tijd aan in uren en minuten. In sommige versies is het ook mogelijk om met een druk op een knop de datum te tonen in maand en datum.</w:t>
+        <w:t>Dit klokje is een elektronische klok met een RTC (Real Time Clock) voorziening met een CR2032 batterij. Deze houdt de tijd vast ook als de stroom uitvalt. Het geeft de tijd aan in uren en minuten. In sommige versies is het ook mogelijk om met een druk op een knop de datum te tonen in maand en datum.</w:t>
       </w:r>
     </w:p>
     <w:p>
@@ -55,13 +239,7 @@
         <w:ind w:right="16"/>
       </w:pPr>
       <w:r>
-        <w:t xml:space="preserve">De klok is voorzien van drie drukknoppen. Met de rode knop ga je per (korte) druk met één stap tegelijk door het </w:t>
-      </w:r>
-      <w:r>
-        <w:t xml:space="preserve">menu met </w:t>
-      </w:r>
-      <w:r>
-        <w:t>instellingen heen, waarmee je kunt instellen:</w:t>
+        <w:t>De klok is voorzien van drie drukknoppen. Met de rode knop ga je per (korte) druk met één stap tegelijk door het menu met instellingen heen, waarmee je kunt instellen:</w:t>
       </w:r>
     </w:p>
     <w:p>
@@ -156,21 +334,19 @@
         <w:rPr>
           <w:lang w:val="en-GB"/>
         </w:rPr>
-        <w:t xml:space="preserve">Manual </w:t>
-      </w:r>
-      <w:proofErr w:type="spellStart"/>
-      <w:r>
-        <w:rPr>
-          <w:lang w:val="en-GB"/>
-        </w:rPr>
-        <w:t>GAWclock</w:t>
-      </w:r>
-      <w:proofErr w:type="spellEnd"/>
+        <w:t xml:space="preserve">GAWclock </w:t>
+      </w:r>
       <w:r>
         <w:rPr>
           <w:lang w:val="en-GB"/>
         </w:rPr>
         <w:t xml:space="preserve"> </w:t>
+      </w:r>
+      <w:r>
+        <w:rPr>
+          <w:lang w:val="en-GB"/>
+        </w:rPr>
+        <w:t>Manual</w:t>
       </w:r>
     </w:p>
     <w:p>

</xml_diff>